<commit_message>
-Added new front page and about page and fixed styling on many pages
</commit_message>
<xml_diff>
--- a/with-typescript-app/public/static/ShayanNoruziResume.docx
+++ b/with-typescript-app/public/static/ShayanNoruziResume.docx
@@ -182,8 +182,6 @@
         </w:rPr>
         <w:t>noruzi.ca</w:t>
       </w:r>
-      <w:bookmarkStart w:id="0" w:name="_GoBack"/>
-      <w:bookmarkEnd w:id="0"/>
       <w:r>
         <w:rPr>
           <w:noProof/>
@@ -338,7 +336,7 @@
           <w:sz w:val="24"/>
           <w:szCs w:val="24"/>
         </w:rPr>
-        <w:t xml:space="preserve"> with more than 3</w:t>
+        <w:t xml:space="preserve"> with more than 2</w:t>
       </w:r>
       <w:r>
         <w:rPr>
@@ -509,8 +507,10 @@
           <w:sz w:val="24"/>
           <w:szCs w:val="24"/>
         </w:rPr>
-        <w:t>05/2020 – 11/2020</w:t>
-      </w:r>
+        <w:t>02/2020 – Present</w:t>
+      </w:r>
+      <w:bookmarkStart w:id="0" w:name="_GoBack"/>
+      <w:bookmarkEnd w:id="0"/>
     </w:p>
     <w:p>
       <w:pPr>
@@ -3557,7 +3557,7 @@
 </file>
 
 <file path=customXml/itemProps1.xml><?xml version="1.0" encoding="utf-8"?>
-<ds:datastoreItem xmlns:ds="http://schemas.openxmlformats.org/officeDocument/2006/customXml" ds:itemID="{A21E86B0-068D-4AC5-8DEA-9037A7C7CD72}">
+<ds:datastoreItem xmlns:ds="http://schemas.openxmlformats.org/officeDocument/2006/customXml" ds:itemID="{CD72A254-CC59-4FD5-B762-77496619B5CF}">
   <ds:schemaRefs>
     <ds:schemaRef ds:uri="http://schemas.openxmlformats.org/officeDocument/2006/bibliography"/>
   </ds:schemaRefs>

</xml_diff>